<commit_message>
[Ejercicio 3.1] Pieza Robot móvil completada
</commit_message>
<xml_diff>
--- a/Practica3/Ejercicio3.1/Documentacion 3_1.docx
+++ b/Practica3/Ejercicio3.1/Documentacion 3_1.docx
@@ -4359,8 +4359,6 @@
                 <w:t>Tabla de contenido</w:t>
               </w:r>
             </w:p>
-            <w:bookmarkStart w:id="0" w:name="_GoBack"/>
-            <w:bookmarkEnd w:id="0"/>
             <w:p>
               <w:pPr>
                 <w:pStyle w:val="TDC1"/>
@@ -4468,7 +4466,7 @@
       <w:r>
         <w:br w:type="page"/>
       </w:r>
-      <w:bookmarkStart w:id="1" w:name="_Toc531628460"/>
+      <w:bookmarkStart w:id="0" w:name="_Toc531628460"/>
       <w:r>
         <w:rPr>
           <w:sz w:val="28"/>
@@ -4542,7 +4540,7 @@
         </w:rPr>
         <w:t>)</w:t>
       </w:r>
-      <w:bookmarkEnd w:id="1"/>
+      <w:bookmarkEnd w:id="0"/>
       <w:r>
         <w:rPr>
           <w:sz w:val="28"/>
@@ -4561,21 +4559,21 @@
         <w:rPr>
           <w:lang w:val="es-ES" w:eastAsia="es-ES"/>
         </w:rPr>
-        <w:t xml:space="preserve">Objeto 1: </w:t>
+        <w:t xml:space="preserve">Los objetos de esta </w:t>
       </w:r>
       <w:proofErr w:type="spellStart"/>
       <w:r>
         <w:rPr>
           <w:lang w:val="es-ES" w:eastAsia="es-ES"/>
         </w:rPr>
-        <w:t>MobBob</w:t>
+        <w:t>practica</w:t>
       </w:r>
       <w:proofErr w:type="spellEnd"/>
       <w:r>
         <w:rPr>
           <w:lang w:val="es-ES" w:eastAsia="es-ES"/>
         </w:rPr>
-        <w:t>. La carpeta contiene los siguientes archivos:</w:t>
+        <w:t xml:space="preserve"> se encuentran en las diferentes carpetas: Objeto X. Dentro de cada carpeta encontrará:</w:t>
       </w:r>
     </w:p>
     <w:p>
@@ -4619,7 +4617,15 @@
         <w:rPr>
           <w:lang w:val="es-ES" w:eastAsia="es-ES"/>
         </w:rPr>
-        <w:t xml:space="preserve"> de cada pieza del objeto.</w:t>
+        <w:t xml:space="preserve"> de cada </w:t>
+      </w:r>
+      <w:bookmarkStart w:id="1" w:name="_GoBack"/>
+      <w:bookmarkEnd w:id="1"/>
+      <w:r>
+        <w:rPr>
+          <w:lang w:val="es-ES" w:eastAsia="es-ES"/>
+        </w:rPr>
+        <w:t>pieza del objeto.</w:t>
       </w:r>
     </w:p>
     <w:p>
@@ -4769,7 +4775,48 @@
         <w:rPr>
           <w:lang w:val="es-ES" w:eastAsia="es-ES"/>
         </w:rPr>
-        <w:t>La siguiente imagen.</w:t>
+        <w:t>Una captura del objeto renderizado.</w:t>
+      </w:r>
+    </w:p>
+    <w:p>
+      <w:pPr>
+        <w:rPr>
+          <w:lang w:val="es-ES" w:eastAsia="es-ES"/>
+        </w:rPr>
+      </w:pPr>
+    </w:p>
+    <w:p>
+      <w:pPr>
+        <w:rPr>
+          <w:lang w:val="es-ES" w:eastAsia="es-ES"/>
+        </w:rPr>
+      </w:pPr>
+      <w:r>
+        <w:rPr>
+          <w:b/>
+          <w:lang w:val="es-ES" w:eastAsia="es-ES"/>
+        </w:rPr>
+        <w:t>Objeto 1</w:t>
+      </w:r>
+      <w:r>
+        <w:rPr>
+          <w:lang w:val="es-ES" w:eastAsia="es-ES"/>
+        </w:rPr>
+        <w:t xml:space="preserve">: </w:t>
+      </w:r>
+      <w:proofErr w:type="spellStart"/>
+      <w:r>
+        <w:rPr>
+          <w:lang w:val="es-ES" w:eastAsia="es-ES"/>
+        </w:rPr>
+        <w:t>MobBob</w:t>
+      </w:r>
+      <w:proofErr w:type="spellEnd"/>
+      <w:r>
+        <w:rPr>
+          <w:lang w:val="es-ES" w:eastAsia="es-ES"/>
+        </w:rPr>
+        <w:t>.</w:t>
       </w:r>
     </w:p>
     <w:p>
@@ -4784,9 +4831,9 @@
           <w:lang w:val="es-ES" w:eastAsia="es-ES"/>
         </w:rPr>
         <w:drawing>
-          <wp:inline distT="0" distB="0" distL="0" distR="0" wp14:anchorId="6F52A6F4" wp14:editId="0C64E8D9">
+          <wp:inline distT="0" distB="0" distL="0" distR="0" wp14:anchorId="6F52A6F4" wp14:editId="45AD1CA5">
             <wp:extent cx="5396230" cy="4527550"/>
-            <wp:effectExtent l="0" t="0" r="0" b="6350"/>
+            <wp:effectExtent l="57150" t="57150" r="109220" b="120650"/>
             <wp:docPr id="11" name="Imagen 11" descr="Imagen que contiene texto&#10;&#10;Descripción generada automáticamente"/>
             <wp:cNvGraphicFramePr>
               <a:graphicFrameLocks xmlns:a="http://schemas.openxmlformats.org/drawingml/2006/main" noChangeAspect="1"/>
@@ -4818,6 +4865,161 @@
                     <a:prstGeom prst="rect">
                       <a:avLst/>
                     </a:prstGeom>
+                    <a:ln>
+                      <a:solidFill>
+                        <a:schemeClr val="tx1"/>
+                      </a:solidFill>
+                    </a:ln>
+                    <a:effectLst>
+                      <a:outerShdw blurRad="50800" dist="38100" dir="2700000" algn="tl" rotWithShape="0">
+                        <a:prstClr val="black">
+                          <a:alpha val="40000"/>
+                        </a:prstClr>
+                      </a:outerShdw>
+                    </a:effectLst>
+                  </pic:spPr>
+                </pic:pic>
+              </a:graphicData>
+            </a:graphic>
+          </wp:inline>
+        </w:drawing>
+      </w:r>
+    </w:p>
+    <w:p>
+      <w:pPr>
+        <w:rPr>
+          <w:lang w:val="es-ES" w:eastAsia="es-ES"/>
+        </w:rPr>
+      </w:pPr>
+    </w:p>
+    <w:p>
+      <w:pPr>
+        <w:rPr>
+          <w:b/>
+          <w:lang w:val="es-ES" w:eastAsia="es-ES"/>
+        </w:rPr>
+      </w:pPr>
+      <w:r>
+        <w:rPr>
+          <w:b/>
+          <w:lang w:val="es-ES" w:eastAsia="es-ES"/>
+        </w:rPr>
+        <w:br w:type="page"/>
+      </w:r>
+    </w:p>
+    <w:p>
+      <w:pPr>
+        <w:rPr>
+          <w:lang w:val="es-ES" w:eastAsia="es-ES"/>
+        </w:rPr>
+      </w:pPr>
+      <w:r>
+        <w:rPr>
+          <w:b/>
+          <w:lang w:val="es-ES" w:eastAsia="es-ES"/>
+        </w:rPr>
+        <w:lastRenderedPageBreak/>
+        <w:t xml:space="preserve">Objeto </w:t>
+      </w:r>
+      <w:r>
+        <w:rPr>
+          <w:b/>
+          <w:lang w:val="es-ES" w:eastAsia="es-ES"/>
+        </w:rPr>
+        <w:t>3</w:t>
+      </w:r>
+      <w:r>
+        <w:rPr>
+          <w:b/>
+          <w:lang w:val="es-ES" w:eastAsia="es-ES"/>
+        </w:rPr>
+        <w:t>:</w:t>
+      </w:r>
+      <w:r>
+        <w:rPr>
+          <w:lang w:val="es-ES" w:eastAsia="es-ES"/>
+        </w:rPr>
+        <w:t xml:space="preserve"> </w:t>
+      </w:r>
+      <w:r>
+        <w:rPr>
+          <w:lang w:val="es-ES" w:eastAsia="es-ES"/>
+        </w:rPr>
+        <w:t>Mobile Robot (</w:t>
+      </w:r>
+      <w:proofErr w:type="spellStart"/>
+      <w:r>
+        <w:rPr>
+          <w:lang w:val="es-ES" w:eastAsia="es-ES"/>
+        </w:rPr>
+        <w:t>Microbug</w:t>
+      </w:r>
+      <w:proofErr w:type="spellEnd"/>
+      <w:r>
+        <w:rPr>
+          <w:lang w:val="es-ES" w:eastAsia="es-ES"/>
+        </w:rPr>
+        <w:t>).</w:t>
+      </w:r>
+    </w:p>
+    <w:p>
+      <w:pPr>
+        <w:rPr>
+          <w:lang w:val="es-ES" w:eastAsia="es-ES"/>
+        </w:rPr>
+      </w:pPr>
+      <w:r>
+        <w:rPr>
+          <w:noProof/>
+          <w:lang w:val="es-ES" w:eastAsia="es-ES"/>
+        </w:rPr>
+        <w:drawing>
+          <wp:inline distT="0" distB="0" distL="0" distR="0" wp14:anchorId="116A0AA5" wp14:editId="135E350B">
+            <wp:extent cx="5396230" cy="4648200"/>
+            <wp:effectExtent l="57150" t="57150" r="109220" b="114300"/>
+            <wp:docPr id="33" name="Imagen 33"/>
+            <wp:cNvGraphicFramePr>
+              <a:graphicFrameLocks xmlns:a="http://schemas.openxmlformats.org/drawingml/2006/main" noChangeAspect="1"/>
+            </wp:cNvGraphicFramePr>
+            <a:graphic xmlns:a="http://schemas.openxmlformats.org/drawingml/2006/main">
+              <a:graphicData uri="http://schemas.openxmlformats.org/drawingml/2006/picture">
+                <pic:pic xmlns:pic="http://schemas.openxmlformats.org/drawingml/2006/picture">
+                  <pic:nvPicPr>
+                    <pic:cNvPr id="33" name="Main.jpg"/>
+                    <pic:cNvPicPr/>
+                  </pic:nvPicPr>
+                  <pic:blipFill>
+                    <a:blip r:embed="rId10">
+                      <a:extLst>
+                        <a:ext uri="{28A0092B-C50C-407E-A947-70E740481C1C}">
+                          <a14:useLocalDpi xmlns:a14="http://schemas.microsoft.com/office/drawing/2010/main" val="0"/>
+                        </a:ext>
+                      </a:extLst>
+                    </a:blip>
+                    <a:stretch>
+                      <a:fillRect/>
+                    </a:stretch>
+                  </pic:blipFill>
+                  <pic:spPr>
+                    <a:xfrm>
+                      <a:off x="0" y="0"/>
+                      <a:ext cx="5396230" cy="4648200"/>
+                    </a:xfrm>
+                    <a:prstGeom prst="rect">
+                      <a:avLst/>
+                    </a:prstGeom>
+                    <a:ln>
+                      <a:solidFill>
+                        <a:schemeClr val="tx1"/>
+                      </a:solidFill>
+                    </a:ln>
+                    <a:effectLst>
+                      <a:outerShdw blurRad="50800" dist="38100" dir="2700000" algn="tl" rotWithShape="0">
+                        <a:prstClr val="black">
+                          <a:alpha val="40000"/>
+                        </a:prstClr>
+                      </a:outerShdw>
+                    </a:effectLst>
                   </pic:spPr>
                 </pic:pic>
               </a:graphicData>
@@ -4827,8 +5029,8 @@
       </w:r>
     </w:p>
     <w:sectPr>
-      <w:footerReference w:type="even" r:id="rId10"/>
-      <w:footerReference w:type="default" r:id="rId11"/>
+      <w:footerReference w:type="even" r:id="rId11"/>
+      <w:footerReference w:type="default" r:id="rId12"/>
       <w:pgSz w:w="11900" w:h="16840"/>
       <w:pgMar w:top="1417" w:right="1701" w:bottom="1417" w:left="1701" w:header="708" w:footer="708" w:gutter="0"/>
       <w:pgNumType w:start="0"/>
@@ -7965,7 +8167,7 @@
 </file>
 
 <file path=customXml/itemProps2.xml><?xml version="1.0" encoding="utf-8"?>
-<ds:datastoreItem xmlns:ds="http://schemas.openxmlformats.org/officeDocument/2006/customXml" ds:itemID="{39747368-2C77-4F4D-866F-7C4CF90BE5E5}">
+<ds:datastoreItem xmlns:ds="http://schemas.openxmlformats.org/officeDocument/2006/customXml" ds:itemID="{829A3A53-1EFA-4938-A83B-22CB6CE470FD}">
   <ds:schemaRefs>
     <ds:schemaRef ds:uri="http://schemas.openxmlformats.org/officeDocument/2006/bibliography"/>
   </ds:schemaRefs>

</xml_diff>